<commit_message>
ajout Observer dans le doc
</commit_message>
<xml_diff>
--- a/Docs/Le model MVC.docx
+++ b/Docs/Le model MVC.docx
@@ -17,7 +17,7 @@
       <w:hyperlink r:id="rId5" w:history="1">
         <w:r>
           <w:rPr>
-            <w:rStyle w:val="Lienhypertexte"/>
+            <w:rStyle w:val="Hyperlink"/>
           </w:rPr>
           <w:t>Design Pattern</w:t>
         </w:r>
@@ -40,7 +40,7 @@
       <w:hyperlink r:id="rId6" w:history="1">
         <w:r>
           <w:rPr>
-            <w:rStyle w:val="Lienhypertexte"/>
+            <w:rStyle w:val="Hyperlink"/>
           </w:rPr>
           <w:t>la programmation événementielle</w:t>
         </w:r>
@@ -54,7 +54,7 @@
       <w:hyperlink r:id="rId7" w:history="1">
         <w:r>
           <w:rPr>
-            <w:rStyle w:val="Lienhypertexte"/>
+            <w:rStyle w:val="Hyperlink"/>
           </w:rPr>
           <w:t>Modèle Observer</w:t>
         </w:r>
@@ -84,7 +84,7 @@
     </w:p>
     <w:p>
       <w:pPr>
-        <w:pStyle w:val="Paragraphedeliste"/>
+        <w:pStyle w:val="ListParagraph"/>
         <w:numPr>
           <w:ilvl w:val="0"/>
           <w:numId w:val="1"/>
@@ -102,7 +102,7 @@
     </w:p>
     <w:p>
       <w:pPr>
-        <w:pStyle w:val="Paragraphedeliste"/>
+        <w:pStyle w:val="ListParagraph"/>
         <w:numPr>
           <w:ilvl w:val="0"/>
           <w:numId w:val="1"/>
@@ -123,7 +123,7 @@
     </w:p>
     <w:p>
       <w:pPr>
-        <w:pStyle w:val="Paragraphedeliste"/>
+        <w:pStyle w:val="ListParagraph"/>
         <w:numPr>
           <w:ilvl w:val="0"/>
           <w:numId w:val="1"/>
@@ -152,7 +152,7 @@
     </w:p>
     <w:p>
       <w:pPr>
-        <w:pStyle w:val="Paragraphedeliste"/>
+        <w:pStyle w:val="ListParagraph"/>
         <w:numPr>
           <w:ilvl w:val="0"/>
           <w:numId w:val="2"/>
@@ -164,7 +164,7 @@
     </w:p>
     <w:p>
       <w:pPr>
-        <w:pStyle w:val="Paragraphedeliste"/>
+        <w:pStyle w:val="ListParagraph"/>
         <w:numPr>
           <w:ilvl w:val="0"/>
           <w:numId w:val="2"/>
@@ -191,7 +191,7 @@
     </w:p>
     <w:p>
       <w:pPr>
-        <w:pStyle w:val="Paragraphedeliste"/>
+        <w:pStyle w:val="ListParagraph"/>
         <w:numPr>
           <w:ilvl w:val="0"/>
           <w:numId w:val="2"/>
@@ -233,7 +233,7 @@
     </w:p>
     <w:p>
       <w:pPr>
-        <w:pStyle w:val="Paragraphedeliste"/>
+        <w:pStyle w:val="ListParagraph"/>
         <w:numPr>
           <w:ilvl w:val="0"/>
           <w:numId w:val="2"/>
@@ -260,15 +260,20 @@
         <w:t>Différents modèles de conception</w:t>
       </w:r>
       <w:r>
-        <w:t xml:space="preserve"> MVC</w:t>
+        <w:t xml:space="preserve"> </w:t>
+      </w:r>
+      <w:proofErr w:type="gramStart"/>
+      <w:r>
+        <w:t>MVC</w:t>
       </w:r>
       <w:r>
         <w:t>:</w:t>
       </w:r>
-    </w:p>
-    <w:p>
-      <w:pPr>
-        <w:pStyle w:val="Paragraphedeliste"/>
+      <w:proofErr w:type="gramEnd"/>
+    </w:p>
+    <w:p>
+      <w:pPr>
+        <w:pStyle w:val="ListParagraph"/>
         <w:numPr>
           <w:ilvl w:val="0"/>
           <w:numId w:val="3"/>
@@ -277,7 +282,7 @@
       <w:hyperlink r:id="rId8" w:history="1">
         <w:r>
           <w:rPr>
-            <w:rStyle w:val="Lienhypertexte"/>
+            <w:rStyle w:val="Hyperlink"/>
           </w:rPr>
           <w:t>Observer </w:t>
         </w:r>
@@ -300,7 +305,7 @@
     </w:p>
     <w:p>
       <w:pPr>
-        <w:pStyle w:val="Paragraphedeliste"/>
+        <w:pStyle w:val="ListParagraph"/>
         <w:numPr>
           <w:ilvl w:val="0"/>
           <w:numId w:val="3"/>
@@ -312,7 +317,7 @@
     </w:p>
     <w:p>
       <w:pPr>
-        <w:pStyle w:val="Paragraphedeliste"/>
+        <w:pStyle w:val="ListParagraph"/>
         <w:numPr>
           <w:ilvl w:val="0"/>
           <w:numId w:val="3"/>
@@ -324,7 +329,7 @@
     </w:p>
     <w:p>
       <w:pPr>
-        <w:pStyle w:val="Paragraphedeliste"/>
+        <w:pStyle w:val="ListParagraph"/>
         <w:numPr>
           <w:ilvl w:val="0"/>
           <w:numId w:val="3"/>
@@ -338,11 +343,6 @@
       <w:r>
         <w:br w:type="page"/>
       </w:r>
-    </w:p>
-    <w:p>
-      <w:pPr>
-        <w:pStyle w:val="Paragraphedeliste"/>
-      </w:pPr>
       <w:r>
         <w:lastRenderedPageBreak/>
         <w:t>Observer</w:t>
@@ -352,22 +352,169 @@
       </w:r>
     </w:p>
     <w:p>
-      <w:pPr>
-        <w:pStyle w:val="Paragraphedeliste"/>
-      </w:pPr>
-    </w:p>
-    <w:p>
-      <w:pPr>
-        <w:pStyle w:val="Paragraphedeliste"/>
-      </w:pPr>
-      <w:r>
+      <w:r>
+        <w:t xml:space="preserve">Le modèle Observer a été créé pour résoudre le problème du partage d'informations entre un objet et de nombreux autres objets. Ce type de modèle décrit un comportement très utile pour les systèmes distribués qui doivent partager des informations de configuration ou des détails sur les modifications qu'elles se produisent. Le modèle Observer est vraiment simple et se compose de seulement deux éléments </w:t>
+      </w:r>
+      <w:r>
+        <w:t>logiques :</w:t>
+      </w:r>
+    </w:p>
+    <w:p>
+      <w:r>
+        <w:rPr>
+          <w:lang w:val="vi-VN"/>
+        </w:rPr>
+        <w:t xml:space="preserve">- </w:t>
+      </w:r>
+      <w:r>
+        <w:t>Sujet</w:t>
+      </w:r>
+      <w:r>
+        <w:rPr>
+          <w:lang w:val="vi-VN"/>
+        </w:rPr>
+        <w:t xml:space="preserve"> </w:t>
+      </w:r>
+      <w:r>
+        <w:t xml:space="preserve">: Le sujet représente l'état de l'objet observé - en d'autres termes, les données qui doivent être synchronisées. Le sujet fournira un moyen de permettre </w:t>
+      </w:r>
+      <w:proofErr w:type="gramStart"/>
+      <w:r>
+        <w:t>à</w:t>
+      </w:r>
+      <w:proofErr w:type="gramEnd"/>
+      <w:r>
+        <w:t xml:space="preserve"> d'autres composants de l'application, même à des systèmes distants, de s'enregistrer pour détecter une modification de l'objet suivi. Après l'enregistrement, l'abonné recevra une notification de mise à jour chaque fois qu'il y a un changement dans les données du sujet, à partir de laquelle les parties se synchronisent.</w:t>
+      </w:r>
+    </w:p>
+    <w:p>
+      <w:r>
+        <w:rPr>
+          <w:lang w:val="vi-VN"/>
+        </w:rPr>
+        <w:t xml:space="preserve">- </w:t>
+      </w:r>
+      <w:r>
+        <w:t>Observateur</w:t>
+      </w:r>
+      <w:r>
+        <w:rPr>
+          <w:lang w:val="vi-VN"/>
+        </w:rPr>
+        <w:t xml:space="preserve"> </w:t>
+      </w:r>
+      <w:r>
+        <w:t>: est un objet qui s'enregistre auprès du sujet, ce qui permet au sujet d'identifier quels observateurs suivent l'objet et de trouver un moyen de communiquer avec lui. La seule fonction de l'observateur est de synchroniser ses données avec le sujet lorsqu'il est appelé. La chose importante à comprendre à l'Observer est qu'il n'obtient aucune donnée directement, il attend juste que le sujet envoie les données. Ce processus peut être très inefficace avec un plus grand nombre d'observateurs inscrivant le même sujet.</w:t>
+      </w:r>
+    </w:p>
+    <w:p>
+      <w:r>
+        <w:rPr>
+          <w:noProof/>
+        </w:rPr>
+        <w:drawing>
+          <wp:inline distT="0" distB="0" distL="0" distR="0" wp14:anchorId="742C3CD6" wp14:editId="2D6E19C8">
+            <wp:extent cx="5760720" cy="3681095"/>
+            <wp:effectExtent l="0" t="0" r="5080" b="1905"/>
+            <wp:docPr id="1" name="Picture 1"/>
+            <wp:cNvGraphicFramePr>
+              <a:graphicFrameLocks xmlns:a="http://schemas.openxmlformats.org/drawingml/2006/main" noChangeAspect="1"/>
+            </wp:cNvGraphicFramePr>
+            <a:graphic xmlns:a="http://schemas.openxmlformats.org/drawingml/2006/main">
+              <a:graphicData uri="http://schemas.openxmlformats.org/drawingml/2006/picture">
+                <pic:pic xmlns:pic="http://schemas.openxmlformats.org/drawingml/2006/picture">
+                  <pic:nvPicPr>
+                    <pic:cNvPr id="1" name="Picture 1"/>
+                    <pic:cNvPicPr/>
+                  </pic:nvPicPr>
+                  <pic:blipFill>
+                    <a:blip r:embed="rId9">
+                      <a:extLst>
+                        <a:ext uri="{28A0092B-C50C-407E-A947-70E740481C1C}">
+                          <a14:useLocalDpi xmlns:a14="http://schemas.microsoft.com/office/drawing/2010/main" val="0"/>
+                        </a:ext>
+                      </a:extLst>
+                    </a:blip>
+                    <a:stretch>
+                      <a:fillRect/>
+                    </a:stretch>
+                  </pic:blipFill>
+                  <pic:spPr>
+                    <a:xfrm>
+                      <a:off x="0" y="0"/>
+                      <a:ext cx="5760720" cy="3681095"/>
+                    </a:xfrm>
+                    <a:prstGeom prst="rect">
+                      <a:avLst/>
+                    </a:prstGeom>
+                  </pic:spPr>
+                </pic:pic>
+              </a:graphicData>
+            </a:graphic>
+          </wp:inline>
+        </w:drawing>
+      </w:r>
+    </w:p>
+    <w:p>
+      <w:r>
+        <w:t xml:space="preserve">Le modèle d'observation est souvent utilisé pour gérer la communication entre le Modèle et la Vue dans le modèle MVC. Par exemple, supposons que vous ayez deux </w:t>
+      </w:r>
+      <w:r>
+        <w:rPr>
+          <w:lang w:val="vi-VN"/>
+        </w:rPr>
+        <w:t>V</w:t>
+      </w:r>
+      <w:proofErr w:type="spellStart"/>
+      <w:r>
+        <w:t>ues</w:t>
+      </w:r>
+      <w:proofErr w:type="spellEnd"/>
+      <w:r>
+        <w:t xml:space="preserve"> différentes pour l'utilisateur final. Une </w:t>
+      </w:r>
+      <w:r>
+        <w:rPr>
+          <w:lang w:val="vi-VN"/>
+        </w:rPr>
+        <w:t>V</w:t>
+      </w:r>
+      <w:proofErr w:type="spellStart"/>
+      <w:r>
+        <w:t>ue</w:t>
+      </w:r>
+      <w:proofErr w:type="spellEnd"/>
+      <w:r>
+        <w:t xml:space="preserve"> fournit le graphique en barres et une autre </w:t>
+      </w:r>
+      <w:r>
+        <w:rPr>
+          <w:lang w:val="vi-VN"/>
+        </w:rPr>
+        <w:t>V</w:t>
+      </w:r>
+      <w:r>
+        <w:t>ue fournit le graphique de dispersion. Les deux utilisent la même source de données d'un modèle. Lors de la modification des données ou de la mise à jour, deux vues doivent être mis à jour. Il s'agit d'un travail parfait pour le modèle d'observation.</w:t>
+      </w:r>
+    </w:p>
+    <w:p>
+      <w:r>
+        <w:lastRenderedPageBreak/>
         <w:t>Exemple :</w:t>
       </w:r>
       <w:r>
-        <w:t xml:space="preserve"> Une chaine YouTube sort une nouvelle vidéo et veut le notifier à tous ses abonnées </w:t>
-      </w:r>
-      <w:r>
-        <w:t xml:space="preserve">, on </w:t>
+        <w:t xml:space="preserve"> Une chaine YouTube sort une nouvelle vidéo et veut le notifier à tous ses </w:t>
+      </w:r>
+      <w:proofErr w:type="gramStart"/>
+      <w:r>
+        <w:t xml:space="preserve">abonnées </w:t>
+      </w:r>
+      <w:r>
+        <w:t>,</w:t>
+      </w:r>
+      <w:proofErr w:type="gramEnd"/>
+      <w:r>
+        <w:t xml:space="preserve"> on </w:t>
       </w:r>
       <w:r>
         <w:t>PUSH AND REQUEST</w:t>
@@ -378,7 +525,7 @@
     </w:p>
     <w:p>
       <w:pPr>
-        <w:pStyle w:val="Paragraphedeliste"/>
+        <w:pStyle w:val="ListParagraph"/>
       </w:pPr>
     </w:p>
     <w:p/>
@@ -1144,13 +1291,13 @@
     <w:name w:val="Normal"/>
     <w:qFormat/>
   </w:style>
-  <w:style w:type="character" w:default="1" w:styleId="Policepardfaut">
+  <w:style w:type="character" w:default="1" w:styleId="DefaultParagraphFont">
     <w:name w:val="Default Paragraph Font"/>
     <w:uiPriority w:val="1"/>
     <w:semiHidden/>
     <w:unhideWhenUsed/>
   </w:style>
-  <w:style w:type="table" w:default="1" w:styleId="TableauNormal">
+  <w:style w:type="table" w:default="1" w:styleId="TableNormal">
     <w:name w:val="Normal Table"/>
     <w:uiPriority w:val="99"/>
     <w:semiHidden/>
@@ -1165,15 +1312,15 @@
       </w:tblCellMar>
     </w:tblPr>
   </w:style>
-  <w:style w:type="numbering" w:default="1" w:styleId="Aucuneliste">
+  <w:style w:type="numbering" w:default="1" w:styleId="NoList">
     <w:name w:val="No List"/>
     <w:uiPriority w:val="99"/>
     <w:semiHidden/>
     <w:unhideWhenUsed/>
   </w:style>
-  <w:style w:type="character" w:styleId="Lienhypertexte">
+  <w:style w:type="character" w:styleId="Hyperlink">
     <w:name w:val="Hyperlink"/>
-    <w:basedOn w:val="Policepardfaut"/>
+    <w:basedOn w:val="DefaultParagraphFont"/>
     <w:uiPriority w:val="99"/>
     <w:unhideWhenUsed/>
     <w:rsid w:val="009139A0"/>
@@ -1182,9 +1329,9 @@
       <w:u w:val="single"/>
     </w:rPr>
   </w:style>
-  <w:style w:type="character" w:styleId="Mentionnonrsolue">
+  <w:style w:type="character" w:styleId="UnresolvedMention">
     <w:name w:val="Unresolved Mention"/>
-    <w:basedOn w:val="Policepardfaut"/>
+    <w:basedOn w:val="DefaultParagraphFont"/>
     <w:uiPriority w:val="99"/>
     <w:semiHidden/>
     <w:unhideWhenUsed/>
@@ -1194,9 +1341,9 @@
       <w:shd w:val="clear" w:color="auto" w:fill="E1DFDD"/>
     </w:rPr>
   </w:style>
-  <w:style w:type="character" w:styleId="Lienhypertextesuivivisit">
+  <w:style w:type="character" w:styleId="FollowedHyperlink">
     <w:name w:val="FollowedHyperlink"/>
-    <w:basedOn w:val="Policepardfaut"/>
+    <w:basedOn w:val="DefaultParagraphFont"/>
     <w:uiPriority w:val="99"/>
     <w:semiHidden/>
     <w:unhideWhenUsed/>
@@ -1206,7 +1353,7 @@
       <w:u w:val="single"/>
     </w:rPr>
   </w:style>
-  <w:style w:type="paragraph" w:styleId="Paragraphedeliste">
+  <w:style w:type="paragraph" w:styleId="ListParagraph">
     <w:name w:val="List Paragraph"/>
     <w:basedOn w:val="Normal"/>
     <w:uiPriority w:val="34"/>

</xml_diff>